<commit_message>
agregar crud a todas las tablas3
</commit_message>
<xml_diff>
--- a/public/docs/acuerdo_cell.docx
+++ b/public/docs/acuerdo_cell.docx
@@ -75,7 +75,7 @@
           <w:noProof/>
           <w:lang w:val="es-SV"/>
         </w:rPr>
-        <w:t>10 de mayo de 2021</w:t>
+        <w:t>11 de mayo de 2021</w:t>
       </w:r>
       <w:r>
         <w:fldChar w:fldCharType="end"/>
@@ -379,8 +379,6 @@
         </w:rPr>
         <w:t>${job_tit</w:t>
       </w:r>
-      <w:bookmarkStart w:id="0" w:name="_GoBack"/>
-      <w:bookmarkEnd w:id="0"/>
       <w:r>
         <w:rPr>
           <w:sz w:val="22"/>
@@ -711,58 +709,41 @@
           <w:iCs/>
           <w:sz w:val="22"/>
         </w:rPr>
-        <w:fldChar w:fldCharType="begin"/>
-      </w:r>
-      <w:r>
-        <w:rPr>
-          <w:b/>
-          <w:bCs/>
-          <w:i/>
-          <w:iCs/>
-          <w:sz w:val="22"/>
-        </w:rPr>
-        <w:instrText xml:space="preserve"> MERGEFIELD plan </w:instrText>
-      </w:r>
-      <w:r>
-        <w:rPr>
-          <w:b/>
-          <w:bCs/>
-          <w:i/>
-          <w:iCs/>
-          <w:sz w:val="22"/>
-        </w:rPr>
-        <w:fldChar w:fldCharType="separate"/>
-      </w:r>
-      <w:r>
-        <w:rPr>
-          <w:b/>
-          <w:bCs/>
-          <w:i/>
-          <w:iCs/>
-          <w:noProof/>
-          <w:sz w:val="22"/>
-        </w:rPr>
-        <w:t>INCLUYE 1225 MINUTOS  A TODAS LAS REDES(NORTEAMERICA +CENTROAMERICA+PANAMA+ SURAMERICA Y REPUBLICA DOMINICANA)+25GB DE NAVEGACION +WHATSAPP +FB +TWITTER+ WAZE + SPOTIFY IMITADOS +LLAMADAS ILIMITADAS A RED CLARO</w:t>
-      </w:r>
-      <w:r>
-        <w:rPr>
-          <w:b/>
-          <w:bCs/>
-          <w:i/>
-          <w:iCs/>
-          <w:sz w:val="22"/>
-        </w:rPr>
-        <w:fldChar w:fldCharType="end"/>
-      </w:r>
-      <w:r>
-        <w:rPr>
-          <w:b/>
-          <w:bCs/>
-          <w:i/>
-          <w:iCs/>
-          <w:sz w:val="22"/>
-        </w:rPr>
-        <w:t xml:space="preserve"> al consumirse este, el usuario es el encargado de agregar un paquete adicional de datos, y los costó corren por su cuenta</w:t>
+        <w:t>${</w:t>
+      </w:r>
+      <w:proofErr w:type="spellStart"/>
+      <w:r>
+        <w:rPr>
+          <w:b/>
+          <w:bCs/>
+          <w:i/>
+          <w:iCs/>
+          <w:sz w:val="22"/>
+        </w:rPr>
+        <w:t>data_plan</w:t>
+      </w:r>
+      <w:proofErr w:type="spellEnd"/>
+      <w:r>
+        <w:rPr>
+          <w:b/>
+          <w:bCs/>
+          <w:i/>
+          <w:iCs/>
+          <w:sz w:val="22"/>
+        </w:rPr>
+        <w:t xml:space="preserve">} </w:t>
+      </w:r>
+      <w:bookmarkStart w:id="0" w:name="_GoBack"/>
+      <w:bookmarkEnd w:id="0"/>
+      <w:r>
+        <w:rPr>
+          <w:b/>
+          <w:bCs/>
+          <w:i/>
+          <w:iCs/>
+          <w:sz w:val="22"/>
+        </w:rPr>
+        <w:t>al consumirse este, el usuario es el encargado de agregar un paquete adicional de datos, y los costó corren por su cuenta</w:t>
       </w:r>
     </w:p>
     <w:p>
@@ -3206,7 +3187,7 @@
 </file>
 
 <file path=customXml/itemProps1.xml><?xml version="1.0" encoding="utf-8"?>
-<ds:datastoreItem xmlns:ds="http://schemas.openxmlformats.org/officeDocument/2006/customXml" ds:itemID="{71DEBB04-C3EF-4CE2-BE93-636B2BFE102D}">
+<ds:datastoreItem xmlns:ds="http://schemas.openxmlformats.org/officeDocument/2006/customXml" ds:itemID="{7CD318CE-5B0D-4D47-BE5B-F8419C5A0779}">
   <ds:schemaRefs>
     <ds:schemaRef ds:uri="http://schemas.openxmlformats.org/officeDocument/2006/bibliography"/>
   </ds:schemaRefs>

</xml_diff>

<commit_message>
agregar carga de departamentos
</commit_message>
<xml_diff>
--- a/public/docs/acuerdo_cell.docx
+++ b/public/docs/acuerdo_cell.docx
@@ -75,7 +75,7 @@
           <w:noProof/>
           <w:lang w:val="es-SV"/>
         </w:rPr>
-        <w:t>11 de mayo de 2021</w:t>
+        <w:t>16 de mayo de 2021</w:t>
       </w:r>
       <w:r>
         <w:fldChar w:fldCharType="end"/>
@@ -733,8 +733,6 @@
         </w:rPr>
         <w:t xml:space="preserve">} </w:t>
       </w:r>
-      <w:bookmarkStart w:id="0" w:name="_GoBack"/>
-      <w:bookmarkEnd w:id="0"/>
       <w:r>
         <w:rPr>
           <w:b/>
@@ -1183,8 +1181,10 @@
           <w:sz w:val="22"/>
           <w:lang w:val="es-SV"/>
         </w:rPr>
-        <w:t>N°: 503</w:t>
-      </w:r>
+        <w:t xml:space="preserve">N°: </w:t>
+      </w:r>
+      <w:bookmarkStart w:id="0" w:name="_GoBack"/>
+      <w:bookmarkEnd w:id="0"/>
       <w:r>
         <w:rPr>
           <w:b/>
@@ -3187,7 +3187,7 @@
 </file>
 
 <file path=customXml/itemProps1.xml><?xml version="1.0" encoding="utf-8"?>
-<ds:datastoreItem xmlns:ds="http://schemas.openxmlformats.org/officeDocument/2006/customXml" ds:itemID="{7CD318CE-5B0D-4D47-BE5B-F8419C5A0779}">
+<ds:datastoreItem xmlns:ds="http://schemas.openxmlformats.org/officeDocument/2006/customXml" ds:itemID="{B623FB9A-4E6A-48EA-96BA-4D4E3AD6A8C8}">
   <ds:schemaRefs>
     <ds:schemaRef ds:uri="http://schemas.openxmlformats.org/officeDocument/2006/bibliography"/>
   </ds:schemaRefs>

</xml_diff>